<commit_message>
Minimundo inserido. - 1
</commit_message>
<xml_diff>
--- a/minimundo/MINI MUNDO.docx
+++ b/minimundo/MINI MUNDO.docx
@@ -19,7 +19,6 @@
         </w:rPr>
         <w:t xml:space="preserve">MINI MUNDO: </w:t>
       </w:r>
-      <w:proofErr w:type="spellStart"/>
       <w:r>
         <w:rPr>
           <w:rFonts w:eastAsia="Times New Roman"/>
@@ -28,7 +27,6 @@
         </w:rPr>
         <w:t>Radiogram</w:t>
       </w:r>
-      <w:proofErr w:type="spellEnd"/>
     </w:p>
     <w:p>
       <w:pPr>
@@ -144,6 +142,7 @@
           <w:color w:val="000000" w:themeColor="text1"/>
           <w:sz w:val="24"/>
           <w:szCs w:val="24"/>
+          <w:u w:val="single"/>
           <w:lang w:eastAsia="pt-BR"/>
         </w:rPr>
       </w:pPr>
@@ -155,32 +154,8 @@
           <w:szCs w:val="24"/>
           <w:lang w:eastAsia="pt-BR"/>
         </w:rPr>
-        <w:t xml:space="preserve">O aplicativo também registra o status online dos usuários, que é atualizado automaticamente quando eles entram ou saem do </w:t>
+        <w:t>O aplicativo também registra o status online dos usuários, que é atualizado automaticamente quando eles entram ou saem do app.</w:t>
       </w:r>
-      <w:proofErr w:type="spellStart"/>
-      <w:proofErr w:type="gramStart"/>
-      <w:r>
-        <w:rPr>
-          <w:rFonts w:eastAsia="Times New Roman"/>
-          <w:color w:val="000000" w:themeColor="text1"/>
-          <w:sz w:val="24"/>
-          <w:szCs w:val="24"/>
-          <w:lang w:eastAsia="pt-BR"/>
-        </w:rPr>
-        <w:t>app.</w:t>
-      </w:r>
-      <w:r>
-        <w:rPr>
-          <w:rFonts w:eastAsia="Times New Roman"/>
-          <w:color w:val="000000" w:themeColor="text1"/>
-          <w:sz w:val="24"/>
-          <w:szCs w:val="24"/>
-          <w:lang w:eastAsia="pt-BR"/>
-        </w:rPr>
-        <w:t>q</w:t>
-      </w:r>
-      <w:proofErr w:type="spellEnd"/>
-      <w:proofErr w:type="gramEnd"/>
     </w:p>
     <w:p>
       <w:pPr>

</xml_diff>